<commit_message>
added forest plot to manuscript
</commit_message>
<xml_diff>
--- a/manuscript/Hussey & Hughes - critique of unconscious EC RRR.docx
+++ b/manuscript/Hussey & Hughes - critique of unconscious EC RRR.docx
@@ -805,6 +805,52 @@
           <w:sz w:val="20"/>
           <w:szCs w:val="20"/>
         </w:rPr>
+        <w:t xml:space="preserve"> (</w:t>
+      </w:r>
+      <w:r>
+        <w:rPr>
+          <w:rFonts w:ascii="CMU Serif Roman" w:hAnsi="CMU Serif Roman"/>
+          <w:i/>
+          <w:color w:val="000000"/>
+          <w:sz w:val="20"/>
+          <w:szCs w:val="20"/>
+        </w:rPr>
+        <w:t>N</w:t>
+      </w:r>
+      <w:r>
+        <w:rPr>
+          <w:rFonts w:ascii="CMU Serif Roman" w:hAnsi="CMU Serif Roman"/>
+          <w:color w:val="000000"/>
+          <w:sz w:val="20"/>
+          <w:szCs w:val="20"/>
+        </w:rPr>
+        <w:t xml:space="preserve"> = </w:t>
+      </w:r>
+      <w:r>
+        <w:rPr>
+          <w:rFonts w:ascii="CMU Serif Roman" w:hAnsi="CMU Serif Roman"/>
+          <w:color w:val="000000"/>
+          <w:sz w:val="20"/>
+          <w:szCs w:val="20"/>
+        </w:rPr>
+        <w:t>665</w:t>
+      </w:r>
+      <w:r>
+        <w:rPr>
+          <w:rFonts w:ascii="CMU Serif Roman" w:hAnsi="CMU Serif Roman"/>
+          <w:color w:val="000000"/>
+          <w:sz w:val="20"/>
+          <w:szCs w:val="20"/>
+        </w:rPr>
+        <w:t>)</w:t>
+      </w:r>
+      <w:r>
+        <w:rPr>
+          <w:rFonts w:ascii="CMU Serif Roman" w:hAnsi="CMU Serif Roman"/>
+          <w:color w:val="000000"/>
+          <w:sz w:val="20"/>
+          <w:szCs w:val="20"/>
+        </w:rPr>
         <w:t>,</w:t>
       </w:r>
       <w:r>
@@ -923,7 +969,72 @@
           <w:sz w:val="20"/>
           <w:szCs w:val="20"/>
         </w:rPr>
-        <w:t xml:space="preserve"> = 0.00)</w:t>
+        <w:t xml:space="preserve"> = 0.00</w:t>
+      </w:r>
+      <w:r>
+        <w:rPr>
+          <w:rFonts w:ascii="CMU Serif Roman" w:hAnsi="CMU Serif Roman"/>
+          <w:color w:val="000000"/>
+          <w:sz w:val="20"/>
+          <w:szCs w:val="20"/>
+        </w:rPr>
+        <w:t xml:space="preserve">, </w:t>
+      </w:r>
+      <w:r>
+        <w:rPr>
+          <w:rFonts w:ascii="CMU Serif Roman" w:hAnsi="CMU Serif Roman"/>
+          <w:i/>
+          <w:color w:val="000000"/>
+          <w:sz w:val="20"/>
+          <w:szCs w:val="20"/>
+        </w:rPr>
+        <w:t>p</w:t>
+      </w:r>
+      <w:r>
+        <w:rPr>
+          <w:rFonts w:ascii="CMU Serif Roman" w:hAnsi="CMU Serif Roman"/>
+          <w:color w:val="000000"/>
+          <w:sz w:val="20"/>
+          <w:szCs w:val="20"/>
+        </w:rPr>
+        <w:t xml:space="preserve"> = .983</w:t>
+      </w:r>
+      <w:r>
+        <w:rPr>
+          <w:rFonts w:ascii="CMU Serif Roman" w:hAnsi="CMU Serif Roman"/>
+          <w:color w:val="000000"/>
+          <w:sz w:val="20"/>
+          <w:szCs w:val="20"/>
+        </w:rPr>
+        <w:t>, BF</w:t>
+      </w:r>
+      <w:r>
+        <w:rPr>
+          <w:rFonts w:ascii="CMU Serif Roman" w:hAnsi="CMU Serif Roman"/>
+          <w:color w:val="000000"/>
+          <w:sz w:val="20"/>
+          <w:szCs w:val="20"/>
+          <w:vertAlign w:val="subscript"/>
+        </w:rPr>
+        <w:t>10</w:t>
+      </w:r>
+      <w:r>
+        <w:rPr>
+          <w:rFonts w:ascii="CMU Serif Roman" w:hAnsi="CMU Serif Roman"/>
+          <w:color w:val="000000"/>
+          <w:sz w:val="20"/>
+          <w:szCs w:val="20"/>
+        </w:rPr>
+        <w:t xml:space="preserve"> = 0.04</w:t>
+      </w:r>
+      <w:r>
+        <w:rPr>
+          <w:rFonts w:ascii="CMU Serif Roman" w:hAnsi="CMU Serif Roman"/>
+          <w:color w:val="000000"/>
+          <w:sz w:val="20"/>
+          <w:szCs w:val="20"/>
+        </w:rPr>
+        <w:t>)</w:t>
       </w:r>
       <w:r>
         <w:rPr>
@@ -1468,15 +1579,7 @@
         <w:fldChar w:fldCharType="separate"/>
       </w:r>
       <w:r>
-        <w:t xml:space="preserve">(distinction originally made by </w:t>
-      </w:r>
-      <w:proofErr w:type="spellStart"/>
-      <w:r>
-        <w:t>Vazire</w:t>
-      </w:r>
-      <w:proofErr w:type="spellEnd"/>
-      <w:r>
-        <w:t>, 2019; see also Hussey &amp; Hughes, 2020; Yarkoni, 2019)</w:t>
+        <w:t>(distinction originally made by Vazire, 2019; see also Hussey &amp; Hughes, 2020; Yarkoni, 2019)</w:t>
       </w:r>
       <w:r>
         <w:fldChar w:fldCharType="end"/>
@@ -1490,12 +1593,7 @@
     </w:p>
     <w:p>
       <w:r>
-        <w:t>To</w:t>
-      </w:r>
-      <w:bookmarkStart w:id="0" w:name="_GoBack"/>
-      <w:bookmarkEnd w:id="0"/>
-      <w:r>
-        <w:t xml:space="preserve"> briefly recap</w:t>
+        <w:t>To briefly recap</w:t>
       </w:r>
       <w:r>
         <w:t xml:space="preserve">, </w:t>
@@ -3112,7 +3210,10 @@
         <w:t xml:space="preserve">‘aware’ </w:t>
       </w:r>
       <w:r>
-        <w:t xml:space="preserve">participants. Specifically, we excluded participants if </w:t>
+        <w:t>participants. Specifically, we excluded participants if</w:t>
+      </w:r>
+      <w:r>
+        <w:t xml:space="preserve"> </w:t>
       </w:r>
       <w:r>
         <w:rPr>
@@ -3602,6 +3703,13 @@
           <w:color w:val="000000" w:themeColor="text1"/>
           <w:highlight w:val="white"/>
         </w:rPr>
+        <w:t xml:space="preserve"> (see Figure 1)</w:t>
+      </w:r>
+      <w:r>
+        <w:rPr>
+          <w:color w:val="000000" w:themeColor="text1"/>
+          <w:highlight w:val="white"/>
+        </w:rPr>
         <w:t>.</w:t>
       </w:r>
     </w:p>
@@ -3770,6 +3878,82 @@
       </w:r>
       <w:r>
         <w:t>).</w:t>
+      </w:r>
+    </w:p>
+    <w:p>
+      <w:pPr>
+        <w:pBdr>
+          <w:top w:val="none" w:sz="0" w:space="0" w:color="auto"/>
+          <w:left w:val="none" w:sz="0" w:space="0" w:color="auto"/>
+          <w:bottom w:val="none" w:sz="0" w:space="0" w:color="auto"/>
+          <w:right w:val="none" w:sz="0" w:space="0" w:color="auto"/>
+          <w:between w:val="none" w:sz="0" w:space="0" w:color="auto"/>
+        </w:pBdr>
+        <w:ind w:firstLine="0"/>
+        <w:jc w:val="left"/>
+      </w:pPr>
+      <w:r>
+        <w:rPr>
+          <w:noProof/>
+        </w:rPr>
+        <w:drawing>
+          <wp:inline distT="0" distB="0" distL="0" distR="0" wp14:anchorId="3ECFF5DD" wp14:editId="4B17F83A">
+            <wp:extent cx="2749550" cy="1964055"/>
+            <wp:effectExtent l="0" t="0" r="0" b="0"/>
+            <wp:docPr id="2" name="Picture 2"/>
+            <wp:cNvGraphicFramePr>
+              <a:graphicFrameLocks xmlns:a="http://schemas.openxmlformats.org/drawingml/2006/main" noChangeAspect="1"/>
+            </wp:cNvGraphicFramePr>
+            <a:graphic xmlns:a="http://schemas.openxmlformats.org/drawingml/2006/main">
+              <a:graphicData uri="http://schemas.openxmlformats.org/drawingml/2006/picture">
+                <pic:pic xmlns:pic="http://schemas.openxmlformats.org/drawingml/2006/picture">
+                  <pic:nvPicPr>
+                    <pic:cNvPr id="2" name="forest_plot.pdf"/>
+                    <pic:cNvPicPr/>
+                  </pic:nvPicPr>
+                  <pic:blipFill>
+                    <a:blip r:embed="rId12"/>
+                    <a:stretch>
+                      <a:fillRect/>
+                    </a:stretch>
+                  </pic:blipFill>
+                  <pic:spPr>
+                    <a:xfrm>
+                      <a:off x="0" y="0"/>
+                      <a:ext cx="2749550" cy="1964055"/>
+                    </a:xfrm>
+                    <a:prstGeom prst="rect">
+                      <a:avLst/>
+                    </a:prstGeom>
+                  </pic:spPr>
+                </pic:pic>
+              </a:graphicData>
+            </a:graphic>
+          </wp:inline>
+        </w:drawing>
+      </w:r>
+    </w:p>
+    <w:p>
+      <w:pPr>
+        <w:pBdr>
+          <w:top w:val="none" w:sz="0" w:space="0" w:color="auto"/>
+          <w:left w:val="none" w:sz="0" w:space="0" w:color="auto"/>
+          <w:bottom w:val="none" w:sz="0" w:space="0" w:color="auto"/>
+          <w:right w:val="none" w:sz="0" w:space="0" w:color="auto"/>
+          <w:between w:val="none" w:sz="0" w:space="0" w:color="auto"/>
+        </w:pBdr>
+        <w:spacing w:line="480" w:lineRule="auto"/>
+        <w:ind w:firstLine="0"/>
+        <w:jc w:val="left"/>
+      </w:pPr>
+      <w:r>
+        <w:rPr>
+          <w:i/>
+        </w:rPr>
+        <w:t>Figure 1.</w:t>
+      </w:r>
+      <w:r>
+        <w:t xml:space="preserve"> Forest plot of results. </w:t>
       </w:r>
     </w:p>
     <w:p>
@@ -3842,7 +4026,10 @@
         <w:t>d</w:t>
       </w:r>
       <w:r>
-        <w:t xml:space="preserve"> the </w:t>
+        <w:t xml:space="preserve"> </w:t>
+      </w:r>
+      <w:r>
+        <w:t xml:space="preserve">the </w:t>
       </w:r>
       <w:r>
         <w:t xml:space="preserve">reliability or </w:t>
@@ -3988,10 +4175,7 @@
         <w:t xml:space="preserve">both </w:t>
       </w:r>
       <w:r>
-        <w:t xml:space="preserve">replicable </w:t>
-      </w:r>
-      <w:r>
-        <w:t>and valid</w:t>
+        <w:t>replicable and valid</w:t>
       </w:r>
       <w:r>
         <w:t>. Such calls have been made within other areas of psychology</w:t>
@@ -4026,10 +4210,10 @@
       <w:r>
         <w:t>psychology.</w:t>
       </w:r>
-      <w:bookmarkStart w:id="1" w:name="_2s8eyo1" w:colFirst="0" w:colLast="0"/>
-      <w:bookmarkStart w:id="2" w:name="_17dp8vu" w:colFirst="0" w:colLast="0"/>
+      <w:bookmarkStart w:id="0" w:name="_2s8eyo1" w:colFirst="0" w:colLast="0"/>
+      <w:bookmarkStart w:id="1" w:name="_17dp8vu" w:colFirst="0" w:colLast="0"/>
+      <w:bookmarkEnd w:id="0"/>
       <w:bookmarkEnd w:id="1"/>
-      <w:bookmarkEnd w:id="2"/>
     </w:p>
     <w:p>
       <w:pPr>
@@ -4106,6 +4290,12 @@
       <w:r>
         <w:t xml:space="preserve"> analyses and our addition here, is against ‘unaware EC’.</w:t>
       </w:r>
+    </w:p>
+    <w:p>
+      <w:pPr>
+        <w:pStyle w:val="Heading1"/>
+        <w:jc w:val="both"/>
+      </w:pPr>
     </w:p>
     <w:p>
       <w:pPr>
@@ -4118,54 +4308,66 @@
     <w:p>
       <w:pPr>
         <w:pStyle w:val="Heading2"/>
+        <w:rPr>
+          <w:b w:val="0"/>
+        </w:rPr>
       </w:pPr>
       <w:r>
+        <w:rPr>
+          <w:b w:val="0"/>
+        </w:rPr>
         <w:t>Author contributions</w:t>
       </w:r>
     </w:p>
     <w:p>
-      <w:bookmarkStart w:id="3" w:name="_3rdcrjn" w:colFirst="0" w:colLast="0"/>
+      <w:bookmarkStart w:id="2" w:name="_3rdcrjn" w:colFirst="0" w:colLast="0"/>
+      <w:bookmarkEnd w:id="2"/>
+      <w:r>
+        <w:t>IH conceptualized</w:t>
+      </w:r>
+      <w:r>
+        <w:t xml:space="preserve"> the study</w:t>
+      </w:r>
+      <w:r>
+        <w:t xml:space="preserve"> </w:t>
+      </w:r>
+      <w:r>
+        <w:t xml:space="preserve">and analyzed the data. </w:t>
+      </w:r>
+      <w:r>
+        <w:t xml:space="preserve">SH provided critical input </w:t>
+      </w:r>
+      <w:r>
+        <w:t>in</w:t>
+      </w:r>
+      <w:r>
+        <w:t xml:space="preserve">to the design and analysis. </w:t>
+      </w:r>
+      <w:r>
+        <w:t>Both authors wrote the article</w:t>
+      </w:r>
+      <w:r>
+        <w:t xml:space="preserve"> and </w:t>
+      </w:r>
+      <w:r>
+        <w:t xml:space="preserve">approved the final submitted version of the manuscript. </w:t>
+      </w:r>
+      <w:bookmarkStart w:id="3" w:name="_26in1rg" w:colFirst="0" w:colLast="0"/>
+      <w:bookmarkStart w:id="4" w:name="_lnxbz9" w:colFirst="0" w:colLast="0"/>
       <w:bookmarkEnd w:id="3"/>
-      <w:r>
-        <w:t>IH conceptualized</w:t>
-      </w:r>
-      <w:r>
-        <w:t xml:space="preserve"> the study</w:t>
-      </w:r>
-      <w:r>
-        <w:t xml:space="preserve"> </w:t>
-      </w:r>
-      <w:r>
-        <w:t xml:space="preserve">and analyzed the data. </w:t>
-      </w:r>
-      <w:r>
-        <w:t xml:space="preserve">SH provided critical input </w:t>
-      </w:r>
-      <w:r>
-        <w:t>in</w:t>
-      </w:r>
-      <w:r>
-        <w:t xml:space="preserve">to the design and analysis. </w:t>
-      </w:r>
-      <w:r>
-        <w:t>Both authors wrote the article</w:t>
-      </w:r>
-      <w:r>
-        <w:t xml:space="preserve"> and </w:t>
-      </w:r>
-      <w:r>
-        <w:t xml:space="preserve">approved the final submitted version of the manuscript. </w:t>
-      </w:r>
-      <w:bookmarkStart w:id="4" w:name="_26in1rg" w:colFirst="0" w:colLast="0"/>
-      <w:bookmarkStart w:id="5" w:name="_lnxbz9" w:colFirst="0" w:colLast="0"/>
       <w:bookmarkEnd w:id="4"/>
-      <w:bookmarkEnd w:id="5"/>
     </w:p>
     <w:p>
       <w:pPr>
         <w:pStyle w:val="Heading2"/>
+        <w:rPr>
+          <w:b w:val="0"/>
+        </w:rPr>
       </w:pPr>
       <w:r>
+        <w:rPr>
+          <w:b w:val="0"/>
+        </w:rPr>
         <w:t>Declaration of Conflicting Interests</w:t>
       </w:r>
     </w:p>
@@ -4173,16 +4375,24 @@
       <w:r>
         <w:t>IH and SH declare we have no conflicts of interest with respect to the research, authorship, and/or publication of this article.</w:t>
       </w:r>
-      <w:bookmarkStart w:id="6" w:name="_35nkun2" w:colFirst="0" w:colLast="0"/>
-      <w:bookmarkEnd w:id="6"/>
+      <w:bookmarkStart w:id="5" w:name="_35nkun2" w:colFirst="0" w:colLast="0"/>
+      <w:bookmarkEnd w:id="5"/>
     </w:p>
     <w:p>
       <w:pPr>
         <w:pStyle w:val="Heading2"/>
+        <w:rPr>
+          <w:b w:val="0"/>
+        </w:rPr>
       </w:pPr>
       <w:r>
+        <w:rPr>
+          <w:b w:val="0"/>
+        </w:rPr>
         <w:t>Funding</w:t>
       </w:r>
+      <w:bookmarkStart w:id="6" w:name="_GoBack"/>
+      <w:bookmarkEnd w:id="6"/>
     </w:p>
     <w:p>
       <w:r>
@@ -4191,6 +4401,7 @@
       <w:bookmarkStart w:id="7" w:name="_njzngi2pfydr" w:colFirst="0" w:colLast="0"/>
       <w:bookmarkEnd w:id="7"/>
     </w:p>
+    <w:p/>
     <w:p>
       <w:pPr>
         <w:pStyle w:val="Heading1"/>
@@ -4216,136 +4427,15 @@
         <w:fldChar w:fldCharType="separate"/>
       </w:r>
       <w:r>
-        <w:t>Bar-</w:t>
-      </w:r>
-      <w:proofErr w:type="spellStart"/>
-      <w:r>
-        <w:t>Anan</w:t>
-      </w:r>
-      <w:proofErr w:type="spellEnd"/>
-      <w:r>
-        <w:t xml:space="preserve">, Y., Houwer, J. D., &amp; Nosek, B. A. (2010). </w:t>
-      </w:r>
-      <w:proofErr w:type="spellStart"/>
-      <w:r>
-        <w:t>Evaluative</w:t>
-      </w:r>
-      <w:proofErr w:type="spellEnd"/>
-      <w:r>
-        <w:t xml:space="preserve"> </w:t>
-      </w:r>
-      <w:proofErr w:type="spellStart"/>
-      <w:r>
-        <w:t>conditioning</w:t>
-      </w:r>
-      <w:proofErr w:type="spellEnd"/>
-      <w:r>
-        <w:t xml:space="preserve"> </w:t>
-      </w:r>
-      <w:proofErr w:type="spellStart"/>
-      <w:r>
-        <w:t>and</w:t>
-      </w:r>
-      <w:proofErr w:type="spellEnd"/>
-      <w:r>
-        <w:t xml:space="preserve"> </w:t>
-      </w:r>
-      <w:proofErr w:type="spellStart"/>
-      <w:r>
-        <w:t>conscious</w:t>
-      </w:r>
-      <w:proofErr w:type="spellEnd"/>
-      <w:r>
-        <w:t xml:space="preserve"> </w:t>
-      </w:r>
-      <w:proofErr w:type="spellStart"/>
-      <w:r>
-        <w:t>knowledge</w:t>
-      </w:r>
-      <w:proofErr w:type="spellEnd"/>
-      <w:r>
-        <w:t xml:space="preserve"> of </w:t>
-      </w:r>
-      <w:proofErr w:type="spellStart"/>
-      <w:r>
-        <w:t>contingencies</w:t>
-      </w:r>
-      <w:proofErr w:type="spellEnd"/>
-      <w:r>
-        <w:t xml:space="preserve">: A </w:t>
-      </w:r>
-      <w:proofErr w:type="spellStart"/>
-      <w:r>
-        <w:t>correlational</w:t>
-      </w:r>
-      <w:proofErr w:type="spellEnd"/>
-      <w:r>
-        <w:t xml:space="preserve"> </w:t>
-      </w:r>
-      <w:proofErr w:type="spellStart"/>
-      <w:r>
-        <w:t>investigation</w:t>
-      </w:r>
-      <w:proofErr w:type="spellEnd"/>
-      <w:r>
-        <w:t xml:space="preserve"> </w:t>
-      </w:r>
-      <w:proofErr w:type="spellStart"/>
-      <w:r>
-        <w:t>with</w:t>
-      </w:r>
-      <w:proofErr w:type="spellEnd"/>
-      <w:r>
-        <w:t xml:space="preserve"> large samples. </w:t>
+        <w:t xml:space="preserve">Bar-Anan, Y., Houwer, J. D., &amp; Nosek, B. A. (2010). Evaluative conditioning and conscious knowledge of contingencies: A correlational investigation with large samples. </w:t>
       </w:r>
       <w:r>
         <w:rPr>
           <w:i/>
           <w:iCs/>
         </w:rPr>
-        <w:t xml:space="preserve">The </w:t>
-      </w:r>
-      <w:proofErr w:type="spellStart"/>
-      <w:r>
-        <w:rPr>
-          <w:i/>
-          <w:iCs/>
-        </w:rPr>
-        <w:t>Quarterly</w:t>
-      </w:r>
-      <w:proofErr w:type="spellEnd"/>
-      <w:r>
-        <w:rPr>
-          <w:i/>
-          <w:iCs/>
-        </w:rPr>
-        <w:t xml:space="preserve"> Journal of </w:t>
-      </w:r>
-      <w:proofErr w:type="spellStart"/>
-      <w:r>
-        <w:rPr>
-          <w:i/>
-          <w:iCs/>
-        </w:rPr>
-        <w:t>Experimental</w:t>
-      </w:r>
-      <w:proofErr w:type="spellEnd"/>
-      <w:r>
-        <w:rPr>
-          <w:i/>
-          <w:iCs/>
-        </w:rPr>
-        <w:t xml:space="preserve"> </w:t>
-      </w:r>
-      <w:proofErr w:type="spellStart"/>
-      <w:r>
-        <w:rPr>
-          <w:i/>
-          <w:iCs/>
-        </w:rPr>
-        <w:t>Psychology</w:t>
-      </w:r>
-      <w:proofErr w:type="spellEnd"/>
+        <w:t>The Quarterly Journal of Experimental Psychology</w:t>
+      </w:r>
       <w:r>
         <w:t xml:space="preserve">, </w:t>
       </w:r>
@@ -4364,159 +4454,17 @@
       <w:pPr>
         <w:pStyle w:val="Bibliography"/>
       </w:pPr>
-      <w:proofErr w:type="spellStart"/>
-      <w:r>
-        <w:t>Flake</w:t>
-      </w:r>
-      <w:proofErr w:type="spellEnd"/>
-      <w:r>
-        <w:t xml:space="preserve">, J. K., &amp; </w:t>
-      </w:r>
-      <w:proofErr w:type="spellStart"/>
-      <w:r>
-        <w:t>Fried</w:t>
-      </w:r>
-      <w:proofErr w:type="spellEnd"/>
-      <w:r>
-        <w:t xml:space="preserve">, E. I. (2019). </w:t>
-      </w:r>
-      <w:proofErr w:type="spellStart"/>
+      <w:r>
+        <w:lastRenderedPageBreak/>
+        <w:t xml:space="preserve">Flake, J. K., &amp; Fried, E. I. (2019). </w:t>
+      </w:r>
       <w:r>
         <w:rPr>
           <w:i/>
           <w:iCs/>
         </w:rPr>
-        <w:t>Measurement</w:t>
-      </w:r>
-      <w:proofErr w:type="spellEnd"/>
-      <w:r>
-        <w:rPr>
-          <w:i/>
-          <w:iCs/>
-        </w:rPr>
-        <w:t xml:space="preserve"> </w:t>
-      </w:r>
-      <w:proofErr w:type="spellStart"/>
-      <w:r>
-        <w:rPr>
-          <w:i/>
-          <w:iCs/>
-        </w:rPr>
-        <w:t>Schmeasurement</w:t>
-      </w:r>
-      <w:proofErr w:type="spellEnd"/>
-      <w:r>
-        <w:rPr>
-          <w:i/>
-          <w:iCs/>
-        </w:rPr>
-        <w:t xml:space="preserve">: </w:t>
-      </w:r>
-      <w:proofErr w:type="spellStart"/>
-      <w:r>
-        <w:rPr>
-          <w:i/>
-          <w:iCs/>
-        </w:rPr>
-        <w:t>Questionable</w:t>
-      </w:r>
-      <w:proofErr w:type="spellEnd"/>
-      <w:r>
-        <w:rPr>
-          <w:i/>
-          <w:iCs/>
-        </w:rPr>
-        <w:t xml:space="preserve"> </w:t>
-      </w:r>
-      <w:proofErr w:type="spellStart"/>
-      <w:r>
-        <w:rPr>
-          <w:i/>
-          <w:iCs/>
-        </w:rPr>
-        <w:t>Measurement</w:t>
-      </w:r>
-      <w:proofErr w:type="spellEnd"/>
-      <w:r>
-        <w:rPr>
-          <w:i/>
-          <w:iCs/>
-        </w:rPr>
-        <w:t xml:space="preserve"> </w:t>
-      </w:r>
-      <w:proofErr w:type="spellStart"/>
-      <w:r>
-        <w:rPr>
-          <w:i/>
-          <w:iCs/>
-        </w:rPr>
-        <w:t>Practices</w:t>
-      </w:r>
-      <w:proofErr w:type="spellEnd"/>
-      <w:r>
-        <w:rPr>
-          <w:i/>
-          <w:iCs/>
-        </w:rPr>
-        <w:t xml:space="preserve"> </w:t>
-      </w:r>
-      <w:proofErr w:type="spellStart"/>
-      <w:r>
-        <w:rPr>
-          <w:i/>
-          <w:iCs/>
-        </w:rPr>
-        <w:t>and</w:t>
-      </w:r>
-      <w:proofErr w:type="spellEnd"/>
-      <w:r>
-        <w:rPr>
-          <w:i/>
-          <w:iCs/>
-        </w:rPr>
-        <w:t xml:space="preserve"> How </w:t>
-      </w:r>
-      <w:proofErr w:type="spellStart"/>
-      <w:r>
-        <w:rPr>
-          <w:i/>
-          <w:iCs/>
-        </w:rPr>
-        <w:t>to</w:t>
-      </w:r>
-      <w:proofErr w:type="spellEnd"/>
-      <w:r>
-        <w:rPr>
-          <w:i/>
-          <w:iCs/>
-        </w:rPr>
-        <w:t xml:space="preserve"> </w:t>
-      </w:r>
-      <w:proofErr w:type="spellStart"/>
-      <w:r>
-        <w:rPr>
-          <w:i/>
-          <w:iCs/>
-        </w:rPr>
-        <w:t>Avoid</w:t>
-      </w:r>
-      <w:proofErr w:type="spellEnd"/>
-      <w:r>
-        <w:rPr>
-          <w:i/>
-          <w:iCs/>
-        </w:rPr>
-        <w:t xml:space="preserve"> </w:t>
-      </w:r>
-      <w:proofErr w:type="spellStart"/>
-      <w:r>
-        <w:rPr>
-          <w:i/>
-          <w:iCs/>
-        </w:rPr>
-        <w:t>Them</w:t>
-      </w:r>
-      <w:proofErr w:type="spellEnd"/>
+        <w:t>Measurement Schmeasurement: Questionable Measurement Practices and How to Avoid Them</w:t>
+      </w:r>
       <w:r>
         <w:t xml:space="preserve">. </w:t>
       </w:r>
@@ -4535,151 +4483,16 @@
       <w:pPr>
         <w:pStyle w:val="Bibliography"/>
       </w:pPr>
-      <w:proofErr w:type="spellStart"/>
-      <w:r>
-        <w:t>Flake</w:t>
-      </w:r>
-      <w:proofErr w:type="spellEnd"/>
-      <w:r>
-        <w:t xml:space="preserve">, J. K., Pek, J., &amp; Hehman, E. (2017). Construct </w:t>
-      </w:r>
-      <w:proofErr w:type="spellStart"/>
-      <w:r>
-        <w:t>Validation</w:t>
-      </w:r>
-      <w:proofErr w:type="spellEnd"/>
-      <w:r>
-        <w:t xml:space="preserve"> in </w:t>
-      </w:r>
-      <w:proofErr w:type="spellStart"/>
-      <w:r>
-        <w:t>Social</w:t>
-      </w:r>
-      <w:proofErr w:type="spellEnd"/>
-      <w:r>
-        <w:t xml:space="preserve"> </w:t>
-      </w:r>
-      <w:proofErr w:type="spellStart"/>
-      <w:r>
-        <w:t>and</w:t>
-      </w:r>
-      <w:proofErr w:type="spellEnd"/>
-      <w:r>
-        <w:t xml:space="preserve"> </w:t>
-      </w:r>
-      <w:proofErr w:type="spellStart"/>
-      <w:r>
-        <w:t>Personality</w:t>
-      </w:r>
-      <w:proofErr w:type="spellEnd"/>
-      <w:r>
-        <w:t xml:space="preserve"> Research: </w:t>
-      </w:r>
-      <w:proofErr w:type="spellStart"/>
-      <w:r>
-        <w:t>Current</w:t>
-      </w:r>
-      <w:proofErr w:type="spellEnd"/>
-      <w:r>
-        <w:t xml:space="preserve"> </w:t>
-      </w:r>
-      <w:proofErr w:type="spellStart"/>
-      <w:r>
-        <w:t>Practice</w:t>
-      </w:r>
-      <w:proofErr w:type="spellEnd"/>
-      <w:r>
-        <w:t xml:space="preserve"> </w:t>
-      </w:r>
-      <w:proofErr w:type="spellStart"/>
-      <w:r>
-        <w:t>and</w:t>
-      </w:r>
-      <w:proofErr w:type="spellEnd"/>
-      <w:r>
-        <w:t xml:space="preserve"> </w:t>
-      </w:r>
-      <w:proofErr w:type="spellStart"/>
-      <w:r>
-        <w:t>Recommendations</w:t>
-      </w:r>
-      <w:proofErr w:type="spellEnd"/>
-      <w:r>
-        <w:t xml:space="preserve">. </w:t>
-      </w:r>
-      <w:proofErr w:type="spellStart"/>
+      <w:r>
+        <w:t xml:space="preserve">Flake, J. K., Pek, J., &amp; Hehman, E. (2017). Construct Validation in Social and Personality Research: Current Practice and Recommendations. </w:t>
+      </w:r>
       <w:r>
         <w:rPr>
           <w:i/>
           <w:iCs/>
         </w:rPr>
-        <w:t>Social</w:t>
-      </w:r>
-      <w:proofErr w:type="spellEnd"/>
-      <w:r>
-        <w:rPr>
-          <w:i/>
-          <w:iCs/>
-        </w:rPr>
-        <w:t xml:space="preserve"> </w:t>
-      </w:r>
-      <w:proofErr w:type="spellStart"/>
-      <w:r>
-        <w:rPr>
-          <w:i/>
-          <w:iCs/>
-        </w:rPr>
-        <w:t>Psychological</w:t>
-      </w:r>
-      <w:proofErr w:type="spellEnd"/>
-      <w:r>
-        <w:rPr>
-          <w:i/>
-          <w:iCs/>
-        </w:rPr>
-        <w:t xml:space="preserve"> </w:t>
-      </w:r>
-      <w:proofErr w:type="spellStart"/>
-      <w:r>
-        <w:rPr>
-          <w:i/>
-          <w:iCs/>
-        </w:rPr>
-        <w:t>and</w:t>
-      </w:r>
-      <w:proofErr w:type="spellEnd"/>
-      <w:r>
-        <w:rPr>
-          <w:i/>
-          <w:iCs/>
-        </w:rPr>
-        <w:t xml:space="preserve"> </w:t>
-      </w:r>
-      <w:proofErr w:type="spellStart"/>
-      <w:r>
-        <w:rPr>
-          <w:i/>
-          <w:iCs/>
-        </w:rPr>
-        <w:t>Personality</w:t>
-      </w:r>
-      <w:proofErr w:type="spellEnd"/>
-      <w:r>
-        <w:rPr>
-          <w:i/>
-          <w:iCs/>
-        </w:rPr>
-        <w:t xml:space="preserve"> </w:t>
-      </w:r>
-      <w:proofErr w:type="spellStart"/>
-      <w:r>
-        <w:rPr>
-          <w:i/>
-          <w:iCs/>
-        </w:rPr>
-        <w:t>Science</w:t>
-      </w:r>
-      <w:proofErr w:type="spellEnd"/>
+        <w:t>Social Psychological and Personality Science</w:t>
+      </w:r>
       <w:r>
         <w:t xml:space="preserve">, </w:t>
       </w:r>
@@ -4699,128 +4512,15 @@
         <w:pStyle w:val="Bibliography"/>
       </w:pPr>
       <w:r>
-        <w:t xml:space="preserve">Gawronski, B., &amp; Walther, E. (2012). </w:t>
-      </w:r>
-      <w:proofErr w:type="spellStart"/>
-      <w:r>
-        <w:t>What</w:t>
-      </w:r>
-      <w:proofErr w:type="spellEnd"/>
-      <w:r>
-        <w:t xml:space="preserve"> do memory data </w:t>
-      </w:r>
-      <w:proofErr w:type="spellStart"/>
-      <w:r>
-        <w:t>tell</w:t>
-      </w:r>
-      <w:proofErr w:type="spellEnd"/>
-      <w:r>
-        <w:t xml:space="preserve"> </w:t>
-      </w:r>
-      <w:proofErr w:type="spellStart"/>
-      <w:r>
-        <w:t>us</w:t>
-      </w:r>
-      <w:proofErr w:type="spellEnd"/>
-      <w:r>
-        <w:t xml:space="preserve"> </w:t>
-      </w:r>
-      <w:proofErr w:type="spellStart"/>
-      <w:r>
-        <w:t>about</w:t>
-      </w:r>
-      <w:proofErr w:type="spellEnd"/>
-      <w:r>
-        <w:t xml:space="preserve"> </w:t>
-      </w:r>
-      <w:proofErr w:type="spellStart"/>
-      <w:r>
-        <w:t>the</w:t>
-      </w:r>
-      <w:proofErr w:type="spellEnd"/>
-      <w:r>
-        <w:t xml:space="preserve"> </w:t>
-      </w:r>
-      <w:proofErr w:type="spellStart"/>
-      <w:r>
-        <w:t>role</w:t>
-      </w:r>
-      <w:proofErr w:type="spellEnd"/>
-      <w:r>
-        <w:t xml:space="preserve"> of </w:t>
-      </w:r>
-      <w:proofErr w:type="spellStart"/>
-      <w:r>
-        <w:t>contingency</w:t>
-      </w:r>
-      <w:proofErr w:type="spellEnd"/>
-      <w:r>
-        <w:t xml:space="preserve"> awareness in </w:t>
-      </w:r>
-      <w:proofErr w:type="spellStart"/>
-      <w:r>
-        <w:t>evaluative</w:t>
-      </w:r>
-      <w:proofErr w:type="spellEnd"/>
-      <w:r>
-        <w:t xml:space="preserve"> </w:t>
-      </w:r>
-      <w:proofErr w:type="spellStart"/>
-      <w:r>
-        <w:t>conditioning</w:t>
-      </w:r>
-      <w:proofErr w:type="spellEnd"/>
-      <w:r>
-        <w:t xml:space="preserve">? </w:t>
+        <w:t xml:space="preserve">Gawronski, B., &amp; Walther, E. (2012). What do memory data tell us about the role of contingency awareness in evaluative conditioning? </w:t>
       </w:r>
       <w:r>
         <w:rPr>
           <w:i/>
           <w:iCs/>
         </w:rPr>
-        <w:t xml:space="preserve">Journal of </w:t>
-      </w:r>
-      <w:proofErr w:type="spellStart"/>
-      <w:r>
-        <w:rPr>
-          <w:i/>
-          <w:iCs/>
-        </w:rPr>
-        <w:t>Experimental</w:t>
-      </w:r>
-      <w:proofErr w:type="spellEnd"/>
-      <w:r>
-        <w:rPr>
-          <w:i/>
-          <w:iCs/>
-        </w:rPr>
-        <w:t xml:space="preserve"> </w:t>
-      </w:r>
-      <w:proofErr w:type="spellStart"/>
-      <w:r>
-        <w:rPr>
-          <w:i/>
-          <w:iCs/>
-        </w:rPr>
-        <w:t>Social</w:t>
-      </w:r>
-      <w:proofErr w:type="spellEnd"/>
-      <w:r>
-        <w:rPr>
-          <w:i/>
-          <w:iCs/>
-        </w:rPr>
-        <w:t xml:space="preserve"> </w:t>
-      </w:r>
-      <w:proofErr w:type="spellStart"/>
-      <w:r>
-        <w:rPr>
-          <w:i/>
-          <w:iCs/>
-        </w:rPr>
-        <w:t>Psychology</w:t>
-      </w:r>
-      <w:proofErr w:type="spellEnd"/>
+        <w:t>Journal of Experimental Social Psychology</w:t>
+      </w:r>
       <w:r>
         <w:t xml:space="preserve">, </w:t>
       </w:r>
@@ -4840,185 +4540,15 @@
         <w:pStyle w:val="Bibliography"/>
       </w:pPr>
       <w:r>
-        <w:t xml:space="preserve">Hussey, I., &amp; </w:t>
-      </w:r>
-      <w:proofErr w:type="spellStart"/>
-      <w:r>
-        <w:t>Hughes</w:t>
-      </w:r>
-      <w:proofErr w:type="spellEnd"/>
-      <w:r>
-        <w:t xml:space="preserve">, S. (2020). </w:t>
-      </w:r>
-      <w:proofErr w:type="spellStart"/>
-      <w:r>
-        <w:t>Hidden</w:t>
-      </w:r>
-      <w:proofErr w:type="spellEnd"/>
-      <w:r>
-        <w:t xml:space="preserve"> </w:t>
-      </w:r>
-      <w:proofErr w:type="spellStart"/>
-      <w:r>
-        <w:t>invalidity</w:t>
-      </w:r>
-      <w:proofErr w:type="spellEnd"/>
-      <w:r>
-        <w:t xml:space="preserve"> </w:t>
-      </w:r>
-      <w:proofErr w:type="spellStart"/>
-      <w:r>
-        <w:t>among</w:t>
-      </w:r>
-      <w:proofErr w:type="spellEnd"/>
-      <w:r>
-        <w:t xml:space="preserve"> </w:t>
-      </w:r>
-      <w:proofErr w:type="spellStart"/>
-      <w:r>
-        <w:t>fifteen</w:t>
-      </w:r>
-      <w:proofErr w:type="spellEnd"/>
-      <w:r>
-        <w:t xml:space="preserve"> </w:t>
-      </w:r>
-      <w:proofErr w:type="spellStart"/>
-      <w:r>
-        <w:t>commonly</w:t>
-      </w:r>
-      <w:proofErr w:type="spellEnd"/>
-      <w:r>
-        <w:t xml:space="preserve"> </w:t>
-      </w:r>
-      <w:proofErr w:type="spellStart"/>
-      <w:r>
-        <w:t>used</w:t>
-      </w:r>
-      <w:proofErr w:type="spellEnd"/>
-      <w:r>
-        <w:t xml:space="preserve"> </w:t>
-      </w:r>
-      <w:proofErr w:type="spellStart"/>
-      <w:r>
-        <w:t>measures</w:t>
-      </w:r>
-      <w:proofErr w:type="spellEnd"/>
-      <w:r>
-        <w:t xml:space="preserve"> in </w:t>
-      </w:r>
-      <w:proofErr w:type="spellStart"/>
-      <w:r>
-        <w:t>social</w:t>
-      </w:r>
-      <w:proofErr w:type="spellEnd"/>
-      <w:r>
-        <w:t xml:space="preserve"> </w:t>
-      </w:r>
-      <w:proofErr w:type="spellStart"/>
-      <w:r>
-        <w:t>and</w:t>
-      </w:r>
-      <w:proofErr w:type="spellEnd"/>
-      <w:r>
-        <w:t xml:space="preserve"> </w:t>
-      </w:r>
-      <w:proofErr w:type="spellStart"/>
-      <w:r>
-        <w:t>personality</w:t>
-      </w:r>
-      <w:proofErr w:type="spellEnd"/>
-      <w:r>
-        <w:t xml:space="preserve"> </w:t>
-      </w:r>
-      <w:proofErr w:type="spellStart"/>
-      <w:r>
-        <w:t>psychology</w:t>
-      </w:r>
-      <w:proofErr w:type="spellEnd"/>
-      <w:r>
-        <w:t xml:space="preserve">. </w:t>
+        <w:t xml:space="preserve">Hussey, I., &amp; Hughes, S. (2020). Hidden invalidity among fifteen commonly used measures in social and personality psychology. </w:t>
       </w:r>
       <w:r>
         <w:rPr>
           <w:i/>
           <w:iCs/>
         </w:rPr>
-        <w:t xml:space="preserve">Advances in </w:t>
-      </w:r>
-      <w:proofErr w:type="spellStart"/>
-      <w:r>
-        <w:rPr>
-          <w:i/>
-          <w:iCs/>
-        </w:rPr>
-        <w:t>Methods</w:t>
-      </w:r>
-      <w:proofErr w:type="spellEnd"/>
-      <w:r>
-        <w:rPr>
-          <w:i/>
-          <w:iCs/>
-        </w:rPr>
-        <w:t xml:space="preserve"> </w:t>
-      </w:r>
-      <w:proofErr w:type="spellStart"/>
-      <w:r>
-        <w:rPr>
-          <w:i/>
-          <w:iCs/>
-        </w:rPr>
-        <w:lastRenderedPageBreak/>
-        <w:t>and</w:t>
-      </w:r>
-      <w:proofErr w:type="spellEnd"/>
-      <w:r>
-        <w:rPr>
-          <w:i/>
-          <w:iCs/>
-        </w:rPr>
-        <w:t xml:space="preserve"> </w:t>
-      </w:r>
-      <w:proofErr w:type="spellStart"/>
-      <w:r>
-        <w:rPr>
-          <w:i/>
-          <w:iCs/>
-        </w:rPr>
-        <w:t>Practices</w:t>
-      </w:r>
-      <w:proofErr w:type="spellEnd"/>
-      <w:r>
-        <w:rPr>
-          <w:i/>
-          <w:iCs/>
-        </w:rPr>
-        <w:t xml:space="preserve"> in </w:t>
-      </w:r>
-      <w:proofErr w:type="spellStart"/>
-      <w:r>
-        <w:rPr>
-          <w:i/>
-          <w:iCs/>
-        </w:rPr>
-        <w:t>Psychological</w:t>
-      </w:r>
-      <w:proofErr w:type="spellEnd"/>
-      <w:r>
-        <w:rPr>
-          <w:i/>
-          <w:iCs/>
-        </w:rPr>
-        <w:t xml:space="preserve"> </w:t>
-      </w:r>
-      <w:proofErr w:type="spellStart"/>
-      <w:r>
-        <w:rPr>
-          <w:i/>
-          <w:iCs/>
-        </w:rPr>
-        <w:t>Science</w:t>
-      </w:r>
-      <w:proofErr w:type="spellEnd"/>
+        <w:t>Advances in Methods and Practices in Psychological Science</w:t>
+      </w:r>
       <w:r>
         <w:t xml:space="preserve">, </w:t>
       </w:r>
@@ -5038,136 +4568,15 @@
         <w:pStyle w:val="Bibliography"/>
       </w:pPr>
       <w:r>
-        <w:t xml:space="preserve">Jones, C. R., </w:t>
-      </w:r>
-      <w:proofErr w:type="spellStart"/>
-      <w:r>
-        <w:t>Fazio</w:t>
-      </w:r>
-      <w:proofErr w:type="spellEnd"/>
-      <w:r>
-        <w:t xml:space="preserve">, R. H., &amp; </w:t>
-      </w:r>
-      <w:proofErr w:type="spellStart"/>
-      <w:r>
-        <w:t>Olson</w:t>
-      </w:r>
-      <w:proofErr w:type="spellEnd"/>
-      <w:r>
-        <w:t xml:space="preserve">, M. A. (2009). </w:t>
-      </w:r>
-      <w:proofErr w:type="spellStart"/>
-      <w:r>
-        <w:t>Implicit</w:t>
-      </w:r>
-      <w:proofErr w:type="spellEnd"/>
-      <w:r>
-        <w:t xml:space="preserve"> </w:t>
-      </w:r>
-      <w:proofErr w:type="spellStart"/>
-      <w:r>
-        <w:t>Misattribution</w:t>
-      </w:r>
-      <w:proofErr w:type="spellEnd"/>
-      <w:r>
-        <w:t xml:space="preserve"> as a </w:t>
-      </w:r>
-      <w:proofErr w:type="spellStart"/>
-      <w:r>
-        <w:t>Mechanism</w:t>
-      </w:r>
-      <w:proofErr w:type="spellEnd"/>
-      <w:r>
-        <w:t xml:space="preserve"> </w:t>
-      </w:r>
-      <w:proofErr w:type="spellStart"/>
-      <w:r>
-        <w:t>Underlying</w:t>
-      </w:r>
-      <w:proofErr w:type="spellEnd"/>
-      <w:r>
-        <w:t xml:space="preserve"> </w:t>
-      </w:r>
-      <w:proofErr w:type="spellStart"/>
-      <w:r>
-        <w:t>Evaluative</w:t>
-      </w:r>
-      <w:proofErr w:type="spellEnd"/>
-      <w:r>
-        <w:t xml:space="preserve"> </w:t>
-      </w:r>
-      <w:proofErr w:type="spellStart"/>
-      <w:r>
-        <w:t>Conditioning</w:t>
-      </w:r>
-      <w:proofErr w:type="spellEnd"/>
-      <w:r>
-        <w:t xml:space="preserve">. </w:t>
+        <w:t xml:space="preserve">Jones, C. R., Fazio, R. H., &amp; Olson, M. A. (2009). Implicit Misattribution as a Mechanism Underlying Evaluative Conditioning. </w:t>
       </w:r>
       <w:r>
         <w:rPr>
           <w:i/>
           <w:iCs/>
         </w:rPr>
-        <w:t xml:space="preserve">Journal of </w:t>
-      </w:r>
-      <w:proofErr w:type="spellStart"/>
-      <w:r>
-        <w:rPr>
-          <w:i/>
-          <w:iCs/>
-        </w:rPr>
-        <w:t>Personality</w:t>
-      </w:r>
-      <w:proofErr w:type="spellEnd"/>
-      <w:r>
-        <w:rPr>
-          <w:i/>
-          <w:iCs/>
-        </w:rPr>
-        <w:t xml:space="preserve"> </w:t>
-      </w:r>
-      <w:proofErr w:type="spellStart"/>
-      <w:r>
-        <w:rPr>
-          <w:i/>
-          <w:iCs/>
-        </w:rPr>
-        <w:t>and</w:t>
-      </w:r>
-      <w:proofErr w:type="spellEnd"/>
-      <w:r>
-        <w:rPr>
-          <w:i/>
-          <w:iCs/>
-        </w:rPr>
-        <w:t xml:space="preserve"> </w:t>
-      </w:r>
-      <w:proofErr w:type="spellStart"/>
-      <w:r>
-        <w:rPr>
-          <w:i/>
-          <w:iCs/>
-        </w:rPr>
-        <w:t>Social</w:t>
-      </w:r>
-      <w:proofErr w:type="spellEnd"/>
-      <w:r>
-        <w:rPr>
-          <w:i/>
-          <w:iCs/>
-        </w:rPr>
-        <w:t xml:space="preserve"> </w:t>
-      </w:r>
-      <w:proofErr w:type="spellStart"/>
-      <w:r>
-        <w:rPr>
-          <w:i/>
-          <w:iCs/>
-        </w:rPr>
-        <w:t>Psychology</w:t>
-      </w:r>
-      <w:proofErr w:type="spellEnd"/>
+        <w:t>Journal of Personality and Social Psychology</w:t>
+      </w:r>
       <w:r>
         <w:t xml:space="preserve">, </w:t>
       </w:r>
@@ -5187,89 +4596,15 @@
         <w:pStyle w:val="Bibliography"/>
       </w:pPr>
       <w:r>
-        <w:t xml:space="preserve">Meijer, R. R. (1994). The </w:t>
-      </w:r>
-      <w:proofErr w:type="spellStart"/>
-      <w:r>
-        <w:t>Number</w:t>
-      </w:r>
-      <w:proofErr w:type="spellEnd"/>
-      <w:r>
-        <w:t xml:space="preserve"> of Guttman </w:t>
-      </w:r>
-      <w:proofErr w:type="spellStart"/>
-      <w:r>
-        <w:t>Errors</w:t>
-      </w:r>
-      <w:proofErr w:type="spellEnd"/>
-      <w:r>
-        <w:t xml:space="preserve"> as a Simple </w:t>
-      </w:r>
-      <w:proofErr w:type="spellStart"/>
-      <w:r>
-        <w:t>and</w:t>
-      </w:r>
-      <w:proofErr w:type="spellEnd"/>
-      <w:r>
-        <w:t xml:space="preserve"> </w:t>
-      </w:r>
-      <w:proofErr w:type="spellStart"/>
-      <w:r>
-        <w:t>Powerful</w:t>
-      </w:r>
-      <w:proofErr w:type="spellEnd"/>
-      <w:r>
-        <w:t xml:space="preserve"> Person-Fit </w:t>
-      </w:r>
-      <w:proofErr w:type="spellStart"/>
-      <w:r>
-        <w:t>Statistic</w:t>
-      </w:r>
-      <w:proofErr w:type="spellEnd"/>
-      <w:r>
-        <w:t xml:space="preserve">. </w:t>
-      </w:r>
-      <w:proofErr w:type="spellStart"/>
+        <w:t xml:space="preserve">Meijer, R. R. (1994). The Number of Guttman Errors as a Simple and Powerful Person-Fit Statistic. </w:t>
+      </w:r>
       <w:r>
         <w:rPr>
           <w:i/>
           <w:iCs/>
         </w:rPr>
-        <w:t>Applied</w:t>
-      </w:r>
-      <w:proofErr w:type="spellEnd"/>
-      <w:r>
-        <w:rPr>
-          <w:i/>
-          <w:iCs/>
-        </w:rPr>
-        <w:t xml:space="preserve"> </w:t>
-      </w:r>
-      <w:proofErr w:type="spellStart"/>
-      <w:r>
-        <w:rPr>
-          <w:i/>
-          <w:iCs/>
-        </w:rPr>
-        <w:t>Psychological</w:t>
-      </w:r>
-      <w:proofErr w:type="spellEnd"/>
-      <w:r>
-        <w:rPr>
-          <w:i/>
-          <w:iCs/>
-        </w:rPr>
-        <w:t xml:space="preserve"> </w:t>
-      </w:r>
-      <w:proofErr w:type="spellStart"/>
-      <w:r>
-        <w:rPr>
-          <w:i/>
-          <w:iCs/>
-        </w:rPr>
-        <w:t>Measurement</w:t>
-      </w:r>
-      <w:proofErr w:type="spellEnd"/>
+        <w:t>Applied Psychological Measurement</w:t>
+      </w:r>
       <w:r>
         <w:t xml:space="preserve">, </w:t>
       </w:r>
@@ -5289,157 +4624,28 @@
         <w:pStyle w:val="Bibliography"/>
       </w:pPr>
       <w:r>
-        <w:t xml:space="preserve">Moran, T., </w:t>
-      </w:r>
-      <w:proofErr w:type="spellStart"/>
-      <w:r>
-        <w:t>Hughes</w:t>
-      </w:r>
-      <w:proofErr w:type="spellEnd"/>
-      <w:r>
-        <w:t xml:space="preserve">, S., Hussey, I., Vadillo, M. A., </w:t>
-      </w:r>
-      <w:proofErr w:type="spellStart"/>
-      <w:r>
-        <w:t>Olson</w:t>
-      </w:r>
-      <w:proofErr w:type="spellEnd"/>
-      <w:r>
-        <w:t xml:space="preserve">, M. A., Aust, F., Bading, K., Balas, R., </w:t>
-      </w:r>
-      <w:proofErr w:type="spellStart"/>
-      <w:r>
-        <w:t>Benedick</w:t>
-      </w:r>
-      <w:proofErr w:type="spellEnd"/>
-      <w:r>
-        <w:t xml:space="preserve">, T., Corneille, O., Douglas, S. B., Ferguson, M. J., Fritzlen, K. A., Gast, A., Gawronski, B., Heycke, T., Högden, F., Hütter, M., </w:t>
-      </w:r>
-      <w:proofErr w:type="spellStart"/>
-      <w:r>
-        <w:t>Kurdi</w:t>
-      </w:r>
-      <w:proofErr w:type="spellEnd"/>
-      <w:r>
-        <w:t xml:space="preserve">, B., … De Houwer, J. (2019). </w:t>
-      </w:r>
-      <w:proofErr w:type="spellStart"/>
-      <w:r>
-        <w:t>Incidental</w:t>
-      </w:r>
-      <w:proofErr w:type="spellEnd"/>
-      <w:r>
-        <w:t xml:space="preserve"> Attitude </w:t>
-      </w:r>
-      <w:proofErr w:type="spellStart"/>
-      <w:r>
-        <w:t>Formation</w:t>
-      </w:r>
-      <w:proofErr w:type="spellEnd"/>
-      <w:r>
-        <w:t xml:space="preserve"> via </w:t>
-      </w:r>
-      <w:proofErr w:type="spellStart"/>
-      <w:r>
-        <w:t>the</w:t>
-      </w:r>
-      <w:proofErr w:type="spellEnd"/>
-      <w:r>
-        <w:t xml:space="preserve"> Surveillance </w:t>
-      </w:r>
-      <w:proofErr w:type="spellStart"/>
-      <w:r>
-        <w:t>Task</w:t>
-      </w:r>
-      <w:proofErr w:type="spellEnd"/>
-      <w:r>
-        <w:t>: A Pre-</w:t>
-      </w:r>
-      <w:proofErr w:type="spellStart"/>
-      <w:r>
-        <w:t>Registered</w:t>
-      </w:r>
-      <w:proofErr w:type="spellEnd"/>
-      <w:r>
-        <w:t xml:space="preserve"> Replication of </w:t>
-      </w:r>
-      <w:proofErr w:type="spellStart"/>
-      <w:r>
-        <w:t>Olson</w:t>
-      </w:r>
-      <w:proofErr w:type="spellEnd"/>
-      <w:r>
-        <w:t xml:space="preserve"> </w:t>
-      </w:r>
-      <w:proofErr w:type="spellStart"/>
-      <w:r>
-        <w:t>and</w:t>
-      </w:r>
-      <w:proofErr w:type="spellEnd"/>
-      <w:r>
-        <w:t xml:space="preserve"> </w:t>
-      </w:r>
-      <w:proofErr w:type="spellStart"/>
-      <w:r>
-        <w:t>Fazio</w:t>
-      </w:r>
-      <w:proofErr w:type="spellEnd"/>
-      <w:r>
-        <w:t xml:space="preserve"> (2001). </w:t>
-      </w:r>
-      <w:proofErr w:type="spellStart"/>
+        <w:t xml:space="preserve">Moran, T., Hughes, S., Hussey, I., Vadillo, M. A., Olson, M. A., Aust, F., Bading, K., Balas, R., Benedick, T., Corneille, O., Douglas, S. B., Ferguson, M. J., Fritzlen, K. A., Gast, A., </w:t>
+      </w:r>
+      <w:r>
+        <w:t xml:space="preserve">Gawronski, B., Heycke, T., Högden, F., Hütter, M., Kurdi, B., … De Houwer, J. (2019). Incidental Attitude Formation via the Surveillance Task: A Pre-Registered Replication of Olson and Fazio (2001). </w:t>
+      </w:r>
       <w:r>
         <w:rPr>
           <w:i/>
           <w:iCs/>
         </w:rPr>
-        <w:t>Psychological</w:t>
-      </w:r>
-      <w:proofErr w:type="spellEnd"/>
+        <w:t>Psychological Science</w:t>
+      </w:r>
+      <w:r>
+        <w:t xml:space="preserve">, </w:t>
+      </w:r>
       <w:r>
         <w:rPr>
           <w:i/>
           <w:iCs/>
         </w:rPr>
-        <w:t xml:space="preserve"> </w:t>
-      </w:r>
-      <w:proofErr w:type="spellStart"/>
-      <w:r>
-        <w:rPr>
-          <w:i/>
-          <w:iCs/>
-        </w:rPr>
-        <w:t>Science</w:t>
-      </w:r>
-      <w:proofErr w:type="spellEnd"/>
-      <w:r>
-        <w:t xml:space="preserve">, </w:t>
-      </w:r>
-      <w:proofErr w:type="spellStart"/>
-      <w:r>
-        <w:rPr>
-          <w:i/>
-          <w:iCs/>
-        </w:rPr>
-        <w:t>Registered</w:t>
-      </w:r>
-      <w:proofErr w:type="spellEnd"/>
-      <w:r>
-        <w:rPr>
-          <w:i/>
-          <w:iCs/>
-        </w:rPr>
-        <w:t xml:space="preserve"> Replication Report Stage 1 </w:t>
-      </w:r>
-      <w:proofErr w:type="spellStart"/>
-      <w:r>
-        <w:rPr>
-          <w:i/>
-          <w:iCs/>
-        </w:rPr>
-        <w:t>acceptance</w:t>
-      </w:r>
-      <w:proofErr w:type="spellEnd"/>
+        <w:t>Registered Replication Report Stage 1 acceptance</w:t>
+      </w:r>
       <w:r>
         <w:t>. https://osf.io/hs32y</w:t>
       </w:r>
@@ -5448,79 +4654,16 @@
       <w:pPr>
         <w:pStyle w:val="Bibliography"/>
       </w:pPr>
-      <w:proofErr w:type="spellStart"/>
-      <w:r>
-        <w:t>Olson</w:t>
-      </w:r>
-      <w:proofErr w:type="spellEnd"/>
-      <w:r>
-        <w:t xml:space="preserve">, M. A., &amp; </w:t>
-      </w:r>
-      <w:proofErr w:type="spellStart"/>
-      <w:r>
-        <w:t>Fazio</w:t>
-      </w:r>
-      <w:proofErr w:type="spellEnd"/>
-      <w:r>
-        <w:t xml:space="preserve">, R. H. (2001). </w:t>
-      </w:r>
-      <w:proofErr w:type="spellStart"/>
-      <w:r>
-        <w:t>Implicit</w:t>
-      </w:r>
-      <w:proofErr w:type="spellEnd"/>
-      <w:r>
-        <w:t xml:space="preserve"> Attitude </w:t>
-      </w:r>
-      <w:proofErr w:type="spellStart"/>
-      <w:r>
-        <w:t>Formation</w:t>
-      </w:r>
-      <w:proofErr w:type="spellEnd"/>
-      <w:r>
-        <w:t xml:space="preserve"> Through </w:t>
-      </w:r>
-      <w:proofErr w:type="spellStart"/>
-      <w:r>
-        <w:t>Classical</w:t>
-      </w:r>
-      <w:proofErr w:type="spellEnd"/>
-      <w:r>
-        <w:t xml:space="preserve"> </w:t>
-      </w:r>
-      <w:proofErr w:type="spellStart"/>
-      <w:r>
-        <w:t>Conditioning</w:t>
-      </w:r>
-      <w:proofErr w:type="spellEnd"/>
-      <w:r>
-        <w:t xml:space="preserve">. </w:t>
-      </w:r>
-      <w:proofErr w:type="spellStart"/>
+      <w:r>
+        <w:t xml:space="preserve">Olson, M. A., &amp; Fazio, R. H. (2001). Implicit Attitude Formation Through Classical Conditioning. </w:t>
+      </w:r>
       <w:r>
         <w:rPr>
           <w:i/>
           <w:iCs/>
         </w:rPr>
-        <w:t>Psychological</w:t>
-      </w:r>
-      <w:proofErr w:type="spellEnd"/>
-      <w:r>
-        <w:rPr>
-          <w:i/>
-          <w:iCs/>
-        </w:rPr>
-        <w:t xml:space="preserve"> </w:t>
-      </w:r>
-      <w:proofErr w:type="spellStart"/>
-      <w:r>
-        <w:rPr>
-          <w:i/>
-          <w:iCs/>
-        </w:rPr>
-        <w:t>Science</w:t>
-      </w:r>
-      <w:proofErr w:type="spellEnd"/>
+        <w:t>Psychological Science</w:t>
+      </w:r>
       <w:r>
         <w:t xml:space="preserve">, </w:t>
       </w:r>
@@ -5540,15 +4683,7 @@
         <w:pStyle w:val="Bibliography"/>
       </w:pPr>
       <w:r>
-        <w:t xml:space="preserve">Rouder, J. N., &amp; Morey, R. D. (2011). A Bayes factor meta-analysis of </w:t>
-      </w:r>
-      <w:proofErr w:type="spellStart"/>
-      <w:r>
-        <w:t>Bem’s</w:t>
-      </w:r>
-      <w:proofErr w:type="spellEnd"/>
-      <w:r>
-        <w:t xml:space="preserve"> ESP claim. </w:t>
+        <w:t xml:space="preserve">Rouder, J. N., &amp; Morey, R. D. (2011). A Bayes factor meta-analysis of Bem’s ESP claim. </w:t>
       </w:r>
       <w:r>
         <w:rPr>
@@ -5576,104 +4711,15 @@
         <w:pStyle w:val="Bibliography"/>
       </w:pPr>
       <w:r>
-        <w:t xml:space="preserve">Valentine, J. C., </w:t>
-      </w:r>
-      <w:proofErr w:type="spellStart"/>
-      <w:r>
-        <w:t>Pigott</w:t>
-      </w:r>
-      <w:proofErr w:type="spellEnd"/>
-      <w:r>
-        <w:t xml:space="preserve">, T. D., &amp; </w:t>
-      </w:r>
-      <w:proofErr w:type="spellStart"/>
-      <w:r>
-        <w:t>Rothstein</w:t>
-      </w:r>
-      <w:proofErr w:type="spellEnd"/>
-      <w:r>
-        <w:t xml:space="preserve">, H. R. (2010). How </w:t>
-      </w:r>
-      <w:proofErr w:type="spellStart"/>
-      <w:r>
-        <w:t>Many</w:t>
-      </w:r>
-      <w:proofErr w:type="spellEnd"/>
-      <w:r>
-        <w:t xml:space="preserve"> Studies Do </w:t>
-      </w:r>
-      <w:proofErr w:type="spellStart"/>
-      <w:r>
-        <w:t>You</w:t>
-      </w:r>
-      <w:proofErr w:type="spellEnd"/>
-      <w:r>
-        <w:t xml:space="preserve"> </w:t>
-      </w:r>
-      <w:proofErr w:type="spellStart"/>
-      <w:r>
-        <w:t>Need</w:t>
-      </w:r>
-      <w:proofErr w:type="spellEnd"/>
-      <w:r>
-        <w:t xml:space="preserve">?: A Primer on Statistical Power </w:t>
-      </w:r>
-      <w:proofErr w:type="spellStart"/>
-      <w:r>
-        <w:t>for</w:t>
-      </w:r>
-      <w:proofErr w:type="spellEnd"/>
-      <w:r>
-        <w:t xml:space="preserve"> Meta-Analysis. </w:t>
+        <w:t xml:space="preserve">Valentine, J. C., Pigott, T. D., &amp; Rothstein, H. R. (2010). How Many Studies Do You Need?: A Primer on Statistical Power for Meta-Analysis. </w:t>
       </w:r>
       <w:r>
         <w:rPr>
           <w:i/>
           <w:iCs/>
         </w:rPr>
-        <w:t xml:space="preserve">Journal of </w:t>
-      </w:r>
-      <w:proofErr w:type="spellStart"/>
-      <w:r>
-        <w:rPr>
-          <w:i/>
-          <w:iCs/>
-        </w:rPr>
-        <w:t>Educational</w:t>
-      </w:r>
-      <w:proofErr w:type="spellEnd"/>
-      <w:r>
-        <w:rPr>
-          <w:i/>
-          <w:iCs/>
-        </w:rPr>
-        <w:t xml:space="preserve"> </w:t>
-      </w:r>
-      <w:proofErr w:type="spellStart"/>
-      <w:r>
-        <w:rPr>
-          <w:i/>
-          <w:iCs/>
-        </w:rPr>
-        <w:t>and</w:t>
-      </w:r>
-      <w:proofErr w:type="spellEnd"/>
-      <w:r>
-        <w:rPr>
-          <w:i/>
-          <w:iCs/>
-        </w:rPr>
-        <w:t xml:space="preserve"> Behavioral </w:t>
-      </w:r>
-      <w:proofErr w:type="spellStart"/>
-      <w:r>
-        <w:rPr>
-          <w:i/>
-          <w:iCs/>
-        </w:rPr>
-        <w:t>Statistics</w:t>
-      </w:r>
-      <w:proofErr w:type="spellEnd"/>
+        <w:t>Journal of Educational and Behavioral Statistics</w:t>
+      </w:r>
       <w:r>
         <w:t xml:space="preserve">, </w:t>
       </w:r>
@@ -5692,452 +4738,15 @@
       <w:pPr>
         <w:pStyle w:val="Bibliography"/>
       </w:pPr>
-      <w:proofErr w:type="spellStart"/>
-      <w:r>
-        <w:t>Vazire</w:t>
-      </w:r>
-      <w:proofErr w:type="spellEnd"/>
-      <w:r>
-        <w:t xml:space="preserve">, S. (2019). </w:t>
+      <w:r>
+        <w:t xml:space="preserve">Vazire, S. (2019). </w:t>
       </w:r>
       <w:r>
         <w:rPr>
           <w:i/>
           <w:iCs/>
         </w:rPr>
-        <w:t>“</w:t>
-      </w:r>
-      <w:proofErr w:type="spellStart"/>
-      <w:r>
-        <w:rPr>
-          <w:i/>
-          <w:iCs/>
-        </w:rPr>
-        <w:t>Thoughts</w:t>
-      </w:r>
-      <w:proofErr w:type="spellEnd"/>
-      <w:r>
-        <w:rPr>
-          <w:i/>
-          <w:iCs/>
-        </w:rPr>
-        <w:t xml:space="preserve"> </w:t>
-      </w:r>
-      <w:proofErr w:type="spellStart"/>
-      <w:r>
-        <w:rPr>
-          <w:i/>
-          <w:iCs/>
-        </w:rPr>
-        <w:t>inspired</w:t>
-      </w:r>
-      <w:proofErr w:type="spellEnd"/>
-      <w:r>
-        <w:rPr>
-          <w:i/>
-          <w:iCs/>
-        </w:rPr>
-        <w:t xml:space="preserve"> </w:t>
-      </w:r>
-      <w:proofErr w:type="spellStart"/>
-      <w:r>
-        <w:rPr>
-          <w:i/>
-          <w:iCs/>
-        </w:rPr>
-        <w:t>by</w:t>
-      </w:r>
-      <w:proofErr w:type="spellEnd"/>
-      <w:r>
-        <w:rPr>
-          <w:i/>
-          <w:iCs/>
-        </w:rPr>
-        <w:t xml:space="preserve"> </w:t>
-      </w:r>
-      <w:proofErr w:type="spellStart"/>
-      <w:r>
-        <w:rPr>
-          <w:i/>
-          <w:iCs/>
-        </w:rPr>
-        <w:t>the</w:t>
-      </w:r>
-      <w:proofErr w:type="spellEnd"/>
-      <w:r>
-        <w:rPr>
-          <w:i/>
-          <w:iCs/>
-        </w:rPr>
-        <w:t xml:space="preserve"> @</w:t>
-      </w:r>
-      <w:proofErr w:type="spellStart"/>
-      <w:r>
-        <w:rPr>
-          <w:i/>
-          <w:iCs/>
-        </w:rPr>
-        <w:t>replicats</w:t>
-      </w:r>
-      <w:proofErr w:type="spellEnd"/>
-      <w:r>
-        <w:rPr>
-          <w:i/>
-          <w:iCs/>
-        </w:rPr>
-        <w:t xml:space="preserve"> workshop: Replicability of </w:t>
-      </w:r>
-      <w:proofErr w:type="spellStart"/>
-      <w:r>
-        <w:rPr>
-          <w:i/>
-          <w:iCs/>
-        </w:rPr>
-        <w:t>Evidence</w:t>
-      </w:r>
-      <w:proofErr w:type="spellEnd"/>
-      <w:r>
-        <w:rPr>
-          <w:i/>
-          <w:iCs/>
-        </w:rPr>
-        <w:t xml:space="preserve"> </w:t>
-      </w:r>
-      <w:proofErr w:type="spellStart"/>
-      <w:r>
-        <w:rPr>
-          <w:i/>
-          <w:iCs/>
-        </w:rPr>
-        <w:t>asks</w:t>
-      </w:r>
-      <w:proofErr w:type="spellEnd"/>
-      <w:r>
-        <w:rPr>
-          <w:i/>
-          <w:iCs/>
-        </w:rPr>
-        <w:t xml:space="preserve"> ‘</w:t>
-      </w:r>
-      <w:proofErr w:type="spellStart"/>
-      <w:r>
-        <w:rPr>
-          <w:i/>
-          <w:iCs/>
-        </w:rPr>
-        <w:t>Would</w:t>
-      </w:r>
-      <w:proofErr w:type="spellEnd"/>
-      <w:r>
-        <w:rPr>
-          <w:i/>
-          <w:iCs/>
-        </w:rPr>
-        <w:t xml:space="preserve"> I get consistent </w:t>
-      </w:r>
-      <w:proofErr w:type="spellStart"/>
-      <w:r>
-        <w:rPr>
-          <w:i/>
-          <w:iCs/>
-        </w:rPr>
-        <w:t>evidence</w:t>
-      </w:r>
-      <w:proofErr w:type="spellEnd"/>
-      <w:r>
-        <w:rPr>
-          <w:i/>
-          <w:iCs/>
-        </w:rPr>
-        <w:t xml:space="preserve"> </w:t>
-      </w:r>
-      <w:proofErr w:type="spellStart"/>
-      <w:r>
-        <w:rPr>
-          <w:i/>
-          <w:iCs/>
-        </w:rPr>
-        <w:t>if</w:t>
-      </w:r>
-      <w:proofErr w:type="spellEnd"/>
-      <w:r>
-        <w:rPr>
-          <w:i/>
-          <w:iCs/>
-        </w:rPr>
-        <w:t xml:space="preserve"> I </w:t>
-      </w:r>
-      <w:proofErr w:type="spellStart"/>
-      <w:r>
-        <w:rPr>
-          <w:i/>
-          <w:iCs/>
-        </w:rPr>
-        <w:t>did</w:t>
-      </w:r>
-      <w:proofErr w:type="spellEnd"/>
-      <w:r>
-        <w:rPr>
-          <w:i/>
-          <w:iCs/>
-        </w:rPr>
-        <w:t xml:space="preserve"> </w:t>
-      </w:r>
-      <w:proofErr w:type="spellStart"/>
-      <w:r>
-        <w:rPr>
-          <w:i/>
-          <w:iCs/>
-        </w:rPr>
-        <w:t>the</w:t>
-      </w:r>
-      <w:proofErr w:type="spellEnd"/>
-      <w:r>
-        <w:rPr>
-          <w:i/>
-          <w:iCs/>
-        </w:rPr>
-        <w:t xml:space="preserve"> </w:t>
-      </w:r>
-      <w:proofErr w:type="spellStart"/>
-      <w:r>
-        <w:rPr>
-          <w:i/>
-          <w:iCs/>
-        </w:rPr>
-        <w:t>same</w:t>
-      </w:r>
-      <w:proofErr w:type="spellEnd"/>
-      <w:r>
-        <w:rPr>
-          <w:i/>
-          <w:iCs/>
-        </w:rPr>
-        <w:t xml:space="preserve"> </w:t>
-      </w:r>
-      <w:proofErr w:type="spellStart"/>
-      <w:r>
-        <w:rPr>
-          <w:i/>
-          <w:iCs/>
-        </w:rPr>
-        <w:t>thing</w:t>
-      </w:r>
-      <w:proofErr w:type="spellEnd"/>
-      <w:r>
-        <w:rPr>
-          <w:i/>
-          <w:iCs/>
-        </w:rPr>
-        <w:t xml:space="preserve"> </w:t>
-      </w:r>
-      <w:proofErr w:type="spellStart"/>
-      <w:r>
-        <w:rPr>
-          <w:i/>
-          <w:iCs/>
-        </w:rPr>
-        <w:t>again</w:t>
-      </w:r>
-      <w:proofErr w:type="spellEnd"/>
-      <w:r>
-        <w:rPr>
-          <w:i/>
-          <w:iCs/>
-        </w:rPr>
-        <w:t xml:space="preserve">?’ Replicability of </w:t>
-      </w:r>
-      <w:proofErr w:type="spellStart"/>
-      <w:r>
-        <w:rPr>
-          <w:i/>
-          <w:iCs/>
-        </w:rPr>
-        <w:t>Inferences</w:t>
-      </w:r>
-      <w:proofErr w:type="spellEnd"/>
-      <w:r>
-        <w:rPr>
-          <w:i/>
-          <w:iCs/>
-        </w:rPr>
-        <w:t xml:space="preserve"> </w:t>
-      </w:r>
-      <w:proofErr w:type="spellStart"/>
-      <w:r>
-        <w:rPr>
-          <w:i/>
-          <w:iCs/>
-        </w:rPr>
-        <w:t>asks</w:t>
-      </w:r>
-      <w:proofErr w:type="spellEnd"/>
-      <w:r>
-        <w:rPr>
-          <w:i/>
-          <w:iCs/>
-        </w:rPr>
-        <w:t xml:space="preserve"> ‘</w:t>
-      </w:r>
-      <w:proofErr w:type="spellStart"/>
-      <w:r>
-        <w:rPr>
-          <w:i/>
-          <w:iCs/>
-        </w:rPr>
-        <w:t>Would</w:t>
-      </w:r>
-      <w:proofErr w:type="spellEnd"/>
-      <w:r>
-        <w:rPr>
-          <w:i/>
-          <w:iCs/>
-        </w:rPr>
-        <w:t xml:space="preserve"> </w:t>
-      </w:r>
-      <w:proofErr w:type="spellStart"/>
-      <w:r>
-        <w:rPr>
-          <w:i/>
-          <w:iCs/>
-        </w:rPr>
-        <w:t>others</w:t>
-      </w:r>
-      <w:proofErr w:type="spellEnd"/>
-      <w:r>
-        <w:rPr>
-          <w:i/>
-          <w:iCs/>
-        </w:rPr>
-        <w:t xml:space="preserve"> draw </w:t>
-      </w:r>
-      <w:proofErr w:type="spellStart"/>
-      <w:r>
-        <w:rPr>
-          <w:i/>
-          <w:iCs/>
-        </w:rPr>
-        <w:t>the</w:t>
-      </w:r>
-      <w:proofErr w:type="spellEnd"/>
-      <w:r>
-        <w:rPr>
-          <w:i/>
-          <w:iCs/>
-        </w:rPr>
-        <w:t xml:space="preserve"> </w:t>
-      </w:r>
-      <w:proofErr w:type="spellStart"/>
-      <w:r>
-        <w:rPr>
-          <w:i/>
-          <w:iCs/>
-        </w:rPr>
-        <w:t>same</w:t>
-      </w:r>
-      <w:proofErr w:type="spellEnd"/>
-      <w:r>
-        <w:rPr>
-          <w:i/>
-          <w:iCs/>
-        </w:rPr>
-        <w:t xml:space="preserve"> </w:t>
-      </w:r>
-      <w:proofErr w:type="spellStart"/>
-      <w:r>
-        <w:rPr>
-          <w:i/>
-          <w:iCs/>
-        </w:rPr>
-        <w:t>inference</w:t>
-      </w:r>
-      <w:proofErr w:type="spellEnd"/>
-      <w:r>
-        <w:rPr>
-          <w:i/>
-          <w:iCs/>
-        </w:rPr>
-        <w:t xml:space="preserve"> </w:t>
-      </w:r>
-      <w:proofErr w:type="spellStart"/>
-      <w:r>
-        <w:rPr>
-          <w:i/>
-          <w:iCs/>
-        </w:rPr>
-        <w:t>from</w:t>
-      </w:r>
-      <w:proofErr w:type="spellEnd"/>
-      <w:r>
-        <w:rPr>
-          <w:i/>
-          <w:iCs/>
-        </w:rPr>
-        <w:t xml:space="preserve"> </w:t>
-      </w:r>
-      <w:proofErr w:type="spellStart"/>
-      <w:r>
-        <w:rPr>
-          <w:i/>
-          <w:iCs/>
-        </w:rPr>
-        <w:t>this</w:t>
-      </w:r>
-      <w:proofErr w:type="spellEnd"/>
-      <w:r>
-        <w:rPr>
-          <w:i/>
-          <w:iCs/>
-        </w:rPr>
-        <w:t xml:space="preserve"> </w:t>
-      </w:r>
-      <w:proofErr w:type="spellStart"/>
-      <w:r>
-        <w:rPr>
-          <w:i/>
-          <w:iCs/>
-        </w:rPr>
-        <w:t>evidence</w:t>
-      </w:r>
-      <w:proofErr w:type="spellEnd"/>
-      <w:r>
-        <w:rPr>
-          <w:i/>
-          <w:iCs/>
-        </w:rPr>
-        <w:t xml:space="preserve"> as </w:t>
-      </w:r>
-      <w:proofErr w:type="spellStart"/>
-      <w:r>
-        <w:rPr>
-          <w:i/>
-          <w:iCs/>
-        </w:rPr>
-        <w:t>the</w:t>
-      </w:r>
-      <w:proofErr w:type="spellEnd"/>
-      <w:r>
-        <w:rPr>
-          <w:i/>
-          <w:iCs/>
-        </w:rPr>
-        <w:t xml:space="preserve"> claim in </w:t>
-      </w:r>
-      <w:proofErr w:type="spellStart"/>
-      <w:r>
-        <w:rPr>
-          <w:i/>
-          <w:iCs/>
-        </w:rPr>
-        <w:t>the</w:t>
-      </w:r>
-      <w:proofErr w:type="spellEnd"/>
-      <w:r>
-        <w:rPr>
-          <w:i/>
-          <w:iCs/>
-        </w:rPr>
-        <w:t xml:space="preserve"> paper?’ (1/5).”</w:t>
+        <w:t>“Thoughts inspired by the @replicats workshop: Replicability of Evidence asks ‘Would I get consistent evidence if I did the same thing again?’ Replicability of Inferences asks ‘Would others draw the same inference from this evidence as the claim in the paper?’ (1/5).”</w:t>
       </w:r>
       <w:r>
         <w:t xml:space="preserve"> [Tweet]. https://twitter.com/siminevazire/status/1148149981292978178</w:t>
@@ -6155,23 +4764,7 @@
           <w:i/>
           <w:iCs/>
         </w:rPr>
-        <w:t xml:space="preserve">The </w:t>
-      </w:r>
-      <w:proofErr w:type="spellStart"/>
-      <w:r>
-        <w:rPr>
-          <w:i/>
-          <w:iCs/>
-        </w:rPr>
-        <w:t>Generalizability</w:t>
-      </w:r>
-      <w:proofErr w:type="spellEnd"/>
-      <w:r>
-        <w:rPr>
-          <w:i/>
-          <w:iCs/>
-        </w:rPr>
-        <w:t xml:space="preserve"> Crisis</w:t>
+        <w:t>The Generalizability Crisis</w:t>
       </w:r>
       <w:r>
         <w:t xml:space="preserve">. </w:t>
@@ -6979,6 +5572,7 @@
     <w:lsdException w:name="HTML Sample" w:semiHidden="1" w:unhideWhenUsed="1"/>
     <w:lsdException w:name="HTML Typewriter" w:semiHidden="1" w:unhideWhenUsed="1"/>
     <w:lsdException w:name="HTML Variable" w:semiHidden="1" w:unhideWhenUsed="1"/>
+    <w:lsdException w:name="Normal Table" w:semiHidden="1" w:unhideWhenUsed="1"/>
     <w:lsdException w:name="annotation subject" w:semiHidden="1" w:unhideWhenUsed="1"/>
     <w:lsdException w:name="No List" w:semiHidden="1" w:unhideWhenUsed="1"/>
     <w:lsdException w:name="Outline List 1" w:semiHidden="1" w:unhideWhenUsed="1"/>
@@ -7022,8 +5616,10 @@
     <w:lsdException w:name="Table Elegant" w:semiHidden="1" w:unhideWhenUsed="1"/>
     <w:lsdException w:name="Table Professional" w:semiHidden="1" w:unhideWhenUsed="1"/>
     <w:lsdException w:name="Table Subtle 1" w:semiHidden="1" w:unhideWhenUsed="1"/>
+    <w:lsdException w:name="Table Subtle 2" w:semiHidden="1" w:unhideWhenUsed="1"/>
     <w:lsdException w:name="Table Web 1" w:semiHidden="1" w:unhideWhenUsed="1"/>
     <w:lsdException w:name="Table Web 2" w:semiHidden="1" w:unhideWhenUsed="1"/>
+    <w:lsdException w:name="Table Web 3" w:semiHidden="1" w:unhideWhenUsed="1"/>
     <w:lsdException w:name="Balloon Text" w:semiHidden="1" w:unhideWhenUsed="1"/>
     <w:lsdException w:name="Table Grid" w:uiPriority="59"/>
     <w:lsdException w:name="Table Theme" w:semiHidden="1" w:unhideWhenUsed="1"/>
@@ -8083,7 +6679,7 @@
 </file>
 
 <file path=customXml/itemProps1.xml><?xml version="1.0" encoding="utf-8"?>
-<ds:datastoreItem xmlns:ds="http://schemas.openxmlformats.org/officeDocument/2006/customXml" ds:itemID="{827E4B57-F1BF-EC4D-A690-CEAEC319CFC8}">
+<ds:datastoreItem xmlns:ds="http://schemas.openxmlformats.org/officeDocument/2006/customXml" ds:itemID="{B8FB29DF-6936-9D4D-9121-F76752551392}">
   <ds:schemaRefs>
     <ds:schemaRef ds:uri="http://schemas.openxmlformats.org/officeDocument/2006/bibliography"/>
   </ds:schemaRefs>

</xml_diff>